<commit_message>
Update Eco-CAC simulation instruction.docx
</commit_message>
<xml_diff>
--- a/Eco-CAC simulation instruction.docx
+++ b/Eco-CAC simulation instruction.docx
@@ -1,6 +1,6 @@
 
 <file path=word/document.xml><?xml version="1.0" encoding="utf-8"?>
-<w:document xmlns:wpc="http://schemas.microsoft.com/office/word/2010/wordprocessingCanvas" xmlns:cx="http://schemas.microsoft.com/office/drawing/2014/chartex" xmlns:cx1="http://schemas.microsoft.com/office/drawing/2015/9/8/chartex" xmlns:mc="http://schemas.openxmlformats.org/markup-compatibility/2006" xmlns:o="urn:schemas-microsoft-com:office:office" xmlns:r="http://schemas.openxmlformats.org/officeDocument/2006/relationships" xmlns:m="http://schemas.openxmlformats.org/officeDocument/2006/math" xmlns:v="urn:schemas-microsoft-com:vml" xmlns:wp14="http://schemas.microsoft.com/office/word/2010/wordprocessingDrawing" xmlns:wp="http://schemas.openxmlformats.org/drawingml/2006/wordprocessingDrawing" xmlns:w10="urn:schemas-microsoft-com:office:word" xmlns:w="http://schemas.openxmlformats.org/wordprocessingml/2006/main" xmlns:w14="http://schemas.microsoft.com/office/word/2010/wordml" xmlns:w15="http://schemas.microsoft.com/office/word/2012/wordml" xmlns:w16se="http://schemas.microsoft.com/office/word/2015/wordml/symex" xmlns:wpg="http://schemas.microsoft.com/office/word/2010/wordprocessingGroup" xmlns:wpi="http://schemas.microsoft.com/office/word/2010/wordprocessingInk" xmlns:wne="http://schemas.microsoft.com/office/word/2006/wordml" xmlns:wps="http://schemas.microsoft.com/office/word/2010/wordprocessingShape" mc:Ignorable="w14 w15 w16se wp14">
+<w:document xmlns:wpc="http://schemas.microsoft.com/office/word/2010/wordprocessingCanvas" xmlns:cx="http://schemas.microsoft.com/office/drawing/2014/chartex" xmlns:cx1="http://schemas.microsoft.com/office/drawing/2015/9/8/chartex" xmlns:cx2="http://schemas.microsoft.com/office/drawing/2015/10/21/chartex" xmlns:cx3="http://schemas.microsoft.com/office/drawing/2016/5/9/chartex" xmlns:cx4="http://schemas.microsoft.com/office/drawing/2016/5/10/chartex" xmlns:cx5="http://schemas.microsoft.com/office/drawing/2016/5/11/chartex" xmlns:cx6="http://schemas.microsoft.com/office/drawing/2016/5/12/chartex" xmlns:cx7="http://schemas.microsoft.com/office/drawing/2016/5/13/chartex" xmlns:cx8="http://schemas.microsoft.com/office/drawing/2016/5/14/chartex" xmlns:mc="http://schemas.openxmlformats.org/markup-compatibility/2006" xmlns:aink="http://schemas.microsoft.com/office/drawing/2016/ink" xmlns:am3d="http://schemas.microsoft.com/office/drawing/2017/model3d" xmlns:o="urn:schemas-microsoft-com:office:office" xmlns:r="http://schemas.openxmlformats.org/officeDocument/2006/relationships" xmlns:m="http://schemas.openxmlformats.org/officeDocument/2006/math" xmlns:v="urn:schemas-microsoft-com:vml" xmlns:wp14="http://schemas.microsoft.com/office/word/2010/wordprocessingDrawing" xmlns:wp="http://schemas.openxmlformats.org/drawingml/2006/wordprocessingDrawing" xmlns:w10="urn:schemas-microsoft-com:office:word" xmlns:w="http://schemas.openxmlformats.org/wordprocessingml/2006/main" xmlns:w14="http://schemas.microsoft.com/office/word/2010/wordml" xmlns:w15="http://schemas.microsoft.com/office/word/2012/wordml" xmlns:w16cex="http://schemas.microsoft.com/office/word/2018/wordml/cex" xmlns:w16cid="http://schemas.microsoft.com/office/word/2016/wordml/cid" xmlns:w16="http://schemas.microsoft.com/office/word/2018/wordml" xmlns:w16sdtdh="http://schemas.microsoft.com/office/word/2020/wordml/sdtdatahash" xmlns:w16se="http://schemas.microsoft.com/office/word/2015/wordml/symex" xmlns:wpg="http://schemas.microsoft.com/office/word/2010/wordprocessingGroup" xmlns:wpi="http://schemas.microsoft.com/office/word/2010/wordprocessingInk" xmlns:wne="http://schemas.microsoft.com/office/word/2006/wordml" xmlns:wps="http://schemas.microsoft.com/office/word/2010/wordprocessingShape" mc:Ignorable="w14 w15 w16se w16cid w16 w16cex w16sdtdh wp14">
   <w:body>
     <w:p>
       <w:pPr>
@@ -20,7 +20,55 @@
         </w:numPr>
       </w:pPr>
       <w:r>
-        <w:t>All input files are located in “Eco-CAC simulation files” folder.</w:t>
+        <w:t>Download the 4 zip files of the simulation software: “</w:t>
+      </w:r>
+      <w:r>
+        <w:t>Eco-CAC Simulation Software.zip.001</w:t>
+      </w:r>
+      <w:r>
+        <w:t>” to “</w:t>
+      </w:r>
+      <w:r>
+        <w:t>Eco-CAC Simulation Software.zip.004</w:t>
+      </w:r>
+      <w:r>
+        <w:t>”.</w:t>
+      </w:r>
+    </w:p>
+    <w:p>
+      <w:pPr>
+        <w:pStyle w:val="ListParagraph"/>
+        <w:numPr>
+          <w:ilvl w:val="1"/>
+          <w:numId w:val="2"/>
+        </w:numPr>
+      </w:pPr>
+      <w:r>
+        <w:t>Rename the filenames and remove the numbers at the end (“001” to “004”)</w:t>
+      </w:r>
+    </w:p>
+    <w:p>
+      <w:pPr>
+        <w:pStyle w:val="ListParagraph"/>
+        <w:numPr>
+          <w:ilvl w:val="1"/>
+          <w:numId w:val="2"/>
+        </w:numPr>
+      </w:pPr>
+      <w:r>
+        <w:t>Unzip the four files.</w:t>
+      </w:r>
+    </w:p>
+    <w:p>
+      <w:pPr>
+        <w:pStyle w:val="ListParagraph"/>
+        <w:numPr>
+          <w:ilvl w:val="1"/>
+          <w:numId w:val="2"/>
+        </w:numPr>
+      </w:pPr>
+      <w:r>
+        <w:t>Copy the four unzipped folders into one folder.</w:t>
       </w:r>
     </w:p>
     <w:p>
@@ -32,6 +80,24 @@
         </w:numPr>
       </w:pPr>
       <w:r>
+        <w:t>All input files are located in “</w:t>
+      </w:r>
+      <w:r>
+        <w:t>simulation-dataset</w:t>
+      </w:r>
+      <w:r>
+        <w:t>” folder.</w:t>
+      </w:r>
+    </w:p>
+    <w:p>
+      <w:pPr>
+        <w:pStyle w:val="ListParagraph"/>
+        <w:numPr>
+          <w:ilvl w:val="0"/>
+          <w:numId w:val="2"/>
+        </w:numPr>
+      </w:pPr>
+      <w:r>
         <w:t xml:space="preserve">Twelve </w:t>
       </w:r>
       <w:r>
@@ -77,76 +143,398 @@
         </w:numPr>
       </w:pPr>
       <w:r>
-        <w:t xml:space="preserve">Base case (0% </w:t>
-      </w:r>
-      <w:r>
-        <w:t xml:space="preserve">connected vehicle market penetration </w:t>
+        <w:t xml:space="preserve">Base case (0% connected vehicle market penetration </w:t>
       </w:r>
       <w:r>
         <w:t xml:space="preserve">rate </w:t>
       </w:r>
       <w:r>
+        <w:t>case)</w:t>
+      </w:r>
+      <w:r>
+        <w:t xml:space="preserve"> - </w:t>
+      </w:r>
+      <w:r>
+        <w:t>LA3_2019_0_00000_123_025_VehComp_0.INT</w:t>
+      </w:r>
+    </w:p>
+    <w:p>
+      <w:pPr>
+        <w:pStyle w:val="ListParagraph"/>
+        <w:numPr>
+          <w:ilvl w:val="3"/>
+          <w:numId w:val="2"/>
+        </w:numPr>
+      </w:pPr>
+      <w:r>
+        <w:t xml:space="preserve">25% connected vehicle market penetration </w:t>
+      </w:r>
+      <w:r>
+        <w:t xml:space="preserve">rate </w:t>
+      </w:r>
+      <w:r>
         <w:t>case</w:t>
       </w:r>
       <w:r>
-        <w:t>)</w:t>
-      </w:r>
-      <w:r>
         <w:t xml:space="preserve"> - </w:t>
       </w:r>
       <w:r>
+        <w:t>LA3_2019_025_01110_1123_025_VehComp_11_0.INT</w:t>
+      </w:r>
+    </w:p>
+    <w:p>
+      <w:pPr>
+        <w:pStyle w:val="ListParagraph"/>
+        <w:numPr>
+          <w:ilvl w:val="3"/>
+          <w:numId w:val="2"/>
+        </w:numPr>
+      </w:pPr>
+      <w:r>
+        <w:t xml:space="preserve">100% connected vehicle market penetration </w:t>
+      </w:r>
+      <w:r>
+        <w:t xml:space="preserve">rate </w:t>
+      </w:r>
+      <w:r>
+        <w:t>case</w:t>
+      </w:r>
+      <w:r>
+        <w:t xml:space="preserve"> - </w:t>
+      </w:r>
+      <w:r>
+        <w:t>LA3_2019_100_11100_123_025_VehComp_14_0.INT</w:t>
+      </w:r>
+    </w:p>
+    <w:p>
+      <w:pPr>
+        <w:pStyle w:val="ListParagraph"/>
+        <w:numPr>
+          <w:ilvl w:val="2"/>
+          <w:numId w:val="2"/>
+        </w:numPr>
+      </w:pPr>
+      <w:r>
+        <w:t>Heavy congestion case</w:t>
+      </w:r>
+    </w:p>
+    <w:p>
+      <w:pPr>
+        <w:pStyle w:val="ListParagraph"/>
+        <w:numPr>
+          <w:ilvl w:val="3"/>
+          <w:numId w:val="2"/>
+        </w:numPr>
+      </w:pPr>
+      <w:r>
+        <w:t xml:space="preserve">Base case (0% connected vehicle market penetration </w:t>
+      </w:r>
+      <w:r>
+        <w:t xml:space="preserve">rate </w:t>
+      </w:r>
+      <w:r>
+        <w:t>case)</w:t>
+      </w:r>
+      <w:r>
+        <w:t xml:space="preserve"> - </w:t>
+      </w:r>
+      <w:r>
+        <w:t>LA3_2019_0_00000_123_100_VehComp_0.INT</w:t>
+      </w:r>
+      <w:r>
+        <w:t xml:space="preserve"> </w:t>
+      </w:r>
+    </w:p>
+    <w:p>
+      <w:pPr>
+        <w:pStyle w:val="ListParagraph"/>
+        <w:numPr>
+          <w:ilvl w:val="3"/>
+          <w:numId w:val="2"/>
+        </w:numPr>
+      </w:pPr>
+      <w:r>
+        <w:t xml:space="preserve">25% connected vehicle market penetration </w:t>
+      </w:r>
+      <w:r>
+        <w:t xml:space="preserve">rate </w:t>
+      </w:r>
+      <w:r>
+        <w:t>case</w:t>
+      </w:r>
+      <w:r>
+        <w:t xml:space="preserve"> - </w:t>
+      </w:r>
+      <w:r>
+        <w:t>LA3_2019_025_01110_1123_100_VehComp_11_0.INT</w:t>
+      </w:r>
+    </w:p>
+    <w:p>
+      <w:pPr>
+        <w:pStyle w:val="ListParagraph"/>
+        <w:numPr>
+          <w:ilvl w:val="3"/>
+          <w:numId w:val="2"/>
+        </w:numPr>
+      </w:pPr>
+      <w:r>
+        <w:t xml:space="preserve">100% connected vehicle market penetration </w:t>
+      </w:r>
+      <w:r>
+        <w:t xml:space="preserve">rate </w:t>
+      </w:r>
+      <w:r>
+        <w:t>case</w:t>
+      </w:r>
+      <w:r>
+        <w:t xml:space="preserve"> - </w:t>
+      </w:r>
+      <w:r>
+        <w:t>LA3_2019_100_11100_123_100_VehComp_14_0.INT</w:t>
+      </w:r>
+    </w:p>
+    <w:p>
+      <w:pPr>
+        <w:pStyle w:val="ListParagraph"/>
+        <w:numPr>
+          <w:ilvl w:val="1"/>
+          <w:numId w:val="2"/>
+        </w:numPr>
+      </w:pPr>
+      <w:r>
+        <w:t>2030 vehicle composition scenarios</w:t>
+      </w:r>
+    </w:p>
+    <w:p>
+      <w:pPr>
+        <w:pStyle w:val="ListParagraph"/>
+        <w:numPr>
+          <w:ilvl w:val="2"/>
+          <w:numId w:val="2"/>
+        </w:numPr>
+      </w:pPr>
+      <w:r>
+        <w:t>No congestion case</w:t>
+      </w:r>
+    </w:p>
+    <w:p>
+      <w:pPr>
+        <w:pStyle w:val="ListParagraph"/>
+        <w:numPr>
+          <w:ilvl w:val="3"/>
+          <w:numId w:val="2"/>
+        </w:numPr>
+      </w:pPr>
+      <w:r>
+        <w:t>Base case (0% connected vehicle market penetration</w:t>
+      </w:r>
+      <w:r>
+        <w:t xml:space="preserve"> </w:t>
+      </w:r>
+      <w:r>
+        <w:t>rate</w:t>
+      </w:r>
+      <w:r>
+        <w:t xml:space="preserve"> case) - </w:t>
+      </w:r>
+      <w:r>
+        <w:t>LA3_2030_0_00000_123_025_VehComp_0.INT</w:t>
+      </w:r>
+    </w:p>
+    <w:p>
+      <w:pPr>
+        <w:pStyle w:val="ListParagraph"/>
+        <w:numPr>
+          <w:ilvl w:val="3"/>
+          <w:numId w:val="2"/>
+        </w:numPr>
+      </w:pPr>
+      <w:r>
+        <w:t xml:space="preserve">25% connected vehicle market penetration </w:t>
+      </w:r>
+      <w:r>
+        <w:t xml:space="preserve">rate </w:t>
+      </w:r>
+      <w:r>
+        <w:t xml:space="preserve">case - </w:t>
+      </w:r>
+      <w:r>
+        <w:t>LA3_2030_025_00010_1232_025_VehComp_6_0.INT</w:t>
+      </w:r>
+    </w:p>
+    <w:p>
+      <w:pPr>
+        <w:pStyle w:val="ListParagraph"/>
+        <w:numPr>
+          <w:ilvl w:val="3"/>
+          <w:numId w:val="2"/>
+        </w:numPr>
+      </w:pPr>
+      <w:r>
+        <w:t xml:space="preserve">100% connected vehicle market penetration </w:t>
+      </w:r>
+      <w:r>
+        <w:t xml:space="preserve">rate </w:t>
+      </w:r>
+      <w:r>
+        <w:t xml:space="preserve">case - </w:t>
+      </w:r>
+      <w:r>
+        <w:t>LA3_2030_100_11100_123_025_VehComp_9_0.INT</w:t>
+      </w:r>
+    </w:p>
+    <w:p>
+      <w:pPr>
+        <w:pStyle w:val="ListParagraph"/>
+        <w:numPr>
+          <w:ilvl w:val="2"/>
+          <w:numId w:val="2"/>
+        </w:numPr>
+      </w:pPr>
+      <w:r>
+        <w:t>Heavy congestion case</w:t>
+      </w:r>
+    </w:p>
+    <w:p>
+      <w:pPr>
+        <w:pStyle w:val="ListParagraph"/>
+        <w:numPr>
+          <w:ilvl w:val="3"/>
+          <w:numId w:val="2"/>
+        </w:numPr>
+      </w:pPr>
+      <w:r>
+        <w:t xml:space="preserve">Base case (0% connected vehicle market penetration </w:t>
+      </w:r>
+      <w:r>
+        <w:t xml:space="preserve">rate </w:t>
+      </w:r>
+      <w:r>
+        <w:t xml:space="preserve">case) - </w:t>
+      </w:r>
+      <w:r>
+        <w:t>LA3_2030_0_00000_123_100_VehComp_0.INT</w:t>
+      </w:r>
+    </w:p>
+    <w:p>
+      <w:pPr>
+        <w:pStyle w:val="ListParagraph"/>
+        <w:numPr>
+          <w:ilvl w:val="3"/>
+          <w:numId w:val="2"/>
+        </w:numPr>
+      </w:pPr>
+      <w:r>
+        <w:t xml:space="preserve">25% connected vehicle market penetration </w:t>
+      </w:r>
+      <w:r>
+        <w:t xml:space="preserve">rate </w:t>
+      </w:r>
+      <w:r>
+        <w:t xml:space="preserve">case - </w:t>
+      </w:r>
+      <w:r>
+        <w:t>LA3_2030_025_00010_1232_100_VehComp_6_0.INT</w:t>
+      </w:r>
+    </w:p>
+    <w:p>
+      <w:pPr>
+        <w:pStyle w:val="ListParagraph"/>
+        <w:numPr>
+          <w:ilvl w:val="3"/>
+          <w:numId w:val="2"/>
+        </w:numPr>
+      </w:pPr>
+      <w:r>
+        <w:t xml:space="preserve">100% connected vehicle market penetration </w:t>
+      </w:r>
+      <w:r>
+        <w:t xml:space="preserve">rate </w:t>
+      </w:r>
+      <w:r>
+        <w:t xml:space="preserve">case - </w:t>
+      </w:r>
+      <w:r>
+        <w:t>LA3_2030_100_11100_123_100_VehComp_9_0.INT</w:t>
+      </w:r>
+    </w:p>
+    <w:p>
+      <w:pPr>
+        <w:pStyle w:val="ListParagraph"/>
+        <w:numPr>
+          <w:ilvl w:val="0"/>
+          <w:numId w:val="2"/>
+        </w:numPr>
+      </w:pPr>
+      <w:r>
+        <w:t xml:space="preserve">Users can run each simulation scenario or in batch mode to simulate all scenarios with one command. </w:t>
+      </w:r>
+    </w:p>
+    <w:p>
+      <w:pPr>
+        <w:pStyle w:val="ListParagraph"/>
+        <w:numPr>
+          <w:ilvl w:val="1"/>
+          <w:numId w:val="2"/>
+        </w:numPr>
+      </w:pPr>
+      <w:r>
+        <w:lastRenderedPageBreak/>
+        <w:t xml:space="preserve">In order to run each simulation scenario, open </w:t>
+      </w:r>
+      <w:r>
+        <w:t>“</w:t>
+      </w:r>
+      <w:r>
+        <w:t xml:space="preserve">Command Prompt” and change a directory to “Eco-CAC simulation files” folder”. </w:t>
+      </w:r>
+    </w:p>
+    <w:p>
+      <w:pPr>
+        <w:pStyle w:val="ListParagraph"/>
+        <w:numPr>
+          <w:ilvl w:val="2"/>
+          <w:numId w:val="2"/>
+        </w:numPr>
+      </w:pPr>
+      <w:r>
+        <w:t xml:space="preserve">Type “intgrates.exe </w:t>
+      </w:r>
+      <w:r>
         <w:t>LA3_2019_0_00000_123_025_VehComp_0.INT</w:t>
       </w:r>
-    </w:p>
-    <w:p>
-      <w:pPr>
-        <w:pStyle w:val="ListParagraph"/>
-        <w:numPr>
-          <w:ilvl w:val="3"/>
-          <w:numId w:val="2"/>
-        </w:numPr>
-      </w:pPr>
-      <w:r>
-        <w:t xml:space="preserve">25% connected vehicle market penetration </w:t>
-      </w:r>
-      <w:r>
-        <w:t xml:space="preserve">rate </w:t>
-      </w:r>
-      <w:r>
-        <w:t>case</w:t>
-      </w:r>
-      <w:r>
-        <w:t xml:space="preserve"> - </w:t>
-      </w:r>
-      <w:r>
-        <w:t>LA3_2019_025_01110_1123_025_VehComp_11_0.INT</w:t>
-      </w:r>
-    </w:p>
-    <w:p>
-      <w:pPr>
-        <w:pStyle w:val="ListParagraph"/>
-        <w:numPr>
-          <w:ilvl w:val="3"/>
-          <w:numId w:val="2"/>
-        </w:numPr>
-      </w:pPr>
-      <w:r>
-        <w:t>100</w:t>
-      </w:r>
-      <w:r>
-        <w:t xml:space="preserve">% connected vehicle market penetration </w:t>
-      </w:r>
-      <w:r>
-        <w:t xml:space="preserve">rate </w:t>
-      </w:r>
-      <w:r>
-        <w:t>case</w:t>
-      </w:r>
-      <w:r>
-        <w:t xml:space="preserve"> - </w:t>
-      </w:r>
-      <w:r>
-        <w:t>LA3_2019_100_11100_123_025_VehComp_14_0.INT</w:t>
+      <w:r>
+        <w:t>” to run 2019 vehicle composition, no congestion, base case scenarios</w:t>
+      </w:r>
+      <w:r>
+        <w:t xml:space="preserve"> or change </w:t>
+      </w:r>
+      <w:r>
+        <w:t xml:space="preserve">another </w:t>
+      </w:r>
+      <w:r>
+        <w:t>input file</w:t>
+      </w:r>
+      <w:r>
+        <w:t xml:space="preserve">. </w:t>
+      </w:r>
+    </w:p>
+    <w:p>
+      <w:pPr>
+        <w:pStyle w:val="ListParagraph"/>
+        <w:numPr>
+          <w:ilvl w:val="1"/>
+          <w:numId w:val="2"/>
+        </w:numPr>
+      </w:pPr>
+      <w:r>
+        <w:t>In order to run all scenarios, select and double click “</w:t>
+      </w:r>
+      <w:r>
+        <w:t>Eco_cac_run.bat</w:t>
+      </w:r>
+      <w:r>
+        <w:t>” in “Eco-CAC simulation files folder”.</w:t>
       </w:r>
     </w:p>
     <w:p>
@@ -158,385 +546,25 @@
         </w:numPr>
       </w:pPr>
       <w:r>
-        <w:t xml:space="preserve">Heavy </w:t>
-      </w:r>
-      <w:r>
-        <w:t>congestion case</w:t>
-      </w:r>
-    </w:p>
-    <w:p>
-      <w:pPr>
-        <w:pStyle w:val="ListParagraph"/>
-        <w:numPr>
-          <w:ilvl w:val="3"/>
-          <w:numId w:val="2"/>
-        </w:numPr>
-      </w:pPr>
-      <w:r>
-        <w:t xml:space="preserve">Base case (0% connected vehicle market penetration </w:t>
-      </w:r>
-      <w:r>
-        <w:t xml:space="preserve">rate </w:t>
-      </w:r>
-      <w:r>
-        <w:t>case)</w:t>
-      </w:r>
-      <w:r>
-        <w:t xml:space="preserve"> - </w:t>
-      </w:r>
-      <w:r>
-        <w:t>LA3_2019_0_00000_123_100_VehComp_0.INT</w:t>
-      </w:r>
-      <w:r>
-        <w:t xml:space="preserve"> </w:t>
-      </w:r>
-    </w:p>
-    <w:p>
-      <w:pPr>
-        <w:pStyle w:val="ListParagraph"/>
-        <w:numPr>
-          <w:ilvl w:val="3"/>
-          <w:numId w:val="2"/>
-        </w:numPr>
-      </w:pPr>
-      <w:r>
-        <w:t xml:space="preserve">25% connected vehicle market penetration </w:t>
-      </w:r>
-      <w:r>
-        <w:t xml:space="preserve">rate </w:t>
-      </w:r>
-      <w:r>
-        <w:t>case</w:t>
-      </w:r>
-      <w:r>
-        <w:t xml:space="preserve"> - </w:t>
-      </w:r>
-      <w:r>
-        <w:t>LA3_2019_025_01110_1123_100_VehComp_11_0.INT</w:t>
-      </w:r>
-    </w:p>
-    <w:p>
-      <w:pPr>
-        <w:pStyle w:val="ListParagraph"/>
-        <w:numPr>
-          <w:ilvl w:val="3"/>
-          <w:numId w:val="2"/>
-        </w:numPr>
-      </w:pPr>
-      <w:r>
-        <w:t xml:space="preserve">100% connected vehicle market penetration </w:t>
-      </w:r>
-      <w:r>
-        <w:t xml:space="preserve">rate </w:t>
-      </w:r>
-      <w:r>
-        <w:t>case</w:t>
-      </w:r>
-      <w:r>
-        <w:t xml:space="preserve"> - </w:t>
-      </w:r>
-      <w:r>
-        <w:t>LA3_2019_100_11100_123_100_VehComp_14_0.INT</w:t>
-      </w:r>
-    </w:p>
-    <w:p>
-      <w:pPr>
-        <w:pStyle w:val="ListParagraph"/>
-        <w:numPr>
-          <w:ilvl w:val="1"/>
-          <w:numId w:val="2"/>
-        </w:numPr>
-      </w:pPr>
-      <w:r>
-        <w:t>20</w:t>
-      </w:r>
-      <w:r>
-        <w:t>30</w:t>
-      </w:r>
-      <w:r>
-        <w:t xml:space="preserve"> vehicle composition scenarios</w:t>
-      </w:r>
-    </w:p>
-    <w:p>
-      <w:pPr>
-        <w:pStyle w:val="ListParagraph"/>
-        <w:numPr>
-          <w:ilvl w:val="2"/>
-          <w:numId w:val="2"/>
-        </w:numPr>
-      </w:pPr>
-      <w:r>
-        <w:t>No congestion case</w:t>
-      </w:r>
-    </w:p>
-    <w:p>
-      <w:pPr>
-        <w:pStyle w:val="ListParagraph"/>
-        <w:numPr>
-          <w:ilvl w:val="3"/>
-          <w:numId w:val="2"/>
-        </w:numPr>
-      </w:pPr>
-      <w:r>
-        <w:t>Base case (0% connected vehicle market penetration</w:t>
-      </w:r>
-      <w:r>
-        <w:t xml:space="preserve"> </w:t>
-      </w:r>
-      <w:r>
-        <w:t>rate</w:t>
-      </w:r>
-      <w:r>
-        <w:t xml:space="preserve"> case) - </w:t>
-      </w:r>
-      <w:r>
-        <w:t>LA3_2030_0_00000_123_025_VehComp_0.INT</w:t>
-      </w:r>
-    </w:p>
-    <w:p>
-      <w:pPr>
-        <w:pStyle w:val="ListParagraph"/>
-        <w:numPr>
-          <w:ilvl w:val="3"/>
-          <w:numId w:val="2"/>
-        </w:numPr>
-      </w:pPr>
-      <w:r>
-        <w:t xml:space="preserve">25% connected vehicle market penetration </w:t>
-      </w:r>
-      <w:r>
-        <w:t xml:space="preserve">rate </w:t>
-      </w:r>
-      <w:r>
-        <w:t xml:space="preserve">case - </w:t>
-      </w:r>
-      <w:r>
-        <w:t>LA3_2030_025_00010_1232_025_VehComp_6_0.INT</w:t>
-      </w:r>
-    </w:p>
-    <w:p>
-      <w:pPr>
-        <w:pStyle w:val="ListParagraph"/>
-        <w:numPr>
-          <w:ilvl w:val="3"/>
-          <w:numId w:val="2"/>
-        </w:numPr>
-      </w:pPr>
-      <w:r>
-        <w:t xml:space="preserve">100% connected vehicle market penetration </w:t>
-      </w:r>
-      <w:r>
-        <w:t xml:space="preserve">rate </w:t>
-      </w:r>
-      <w:r>
-        <w:t xml:space="preserve">case - </w:t>
-      </w:r>
-      <w:r>
-        <w:t>LA3_2030_100_11100_123_025_VehComp_9_0.INT</w:t>
-      </w:r>
-    </w:p>
-    <w:p>
-      <w:pPr>
-        <w:pStyle w:val="ListParagraph"/>
-        <w:numPr>
-          <w:ilvl w:val="2"/>
-          <w:numId w:val="2"/>
-        </w:numPr>
-      </w:pPr>
-      <w:r>
-        <w:t>Heavy congestion case</w:t>
-      </w:r>
-    </w:p>
-    <w:p>
-      <w:pPr>
-        <w:pStyle w:val="ListParagraph"/>
-        <w:numPr>
-          <w:ilvl w:val="3"/>
-          <w:numId w:val="2"/>
-        </w:numPr>
-      </w:pPr>
-      <w:r>
-        <w:t xml:space="preserve">Base case (0% connected vehicle market penetration </w:t>
-      </w:r>
-      <w:r>
-        <w:t xml:space="preserve">rate </w:t>
-      </w:r>
-      <w:r>
-        <w:t xml:space="preserve">case) - </w:t>
-      </w:r>
-      <w:r>
-        <w:t>LA3_2030_0_00000_123_100_VehComp_0.INT</w:t>
-      </w:r>
-    </w:p>
-    <w:p>
-      <w:pPr>
-        <w:pStyle w:val="ListParagraph"/>
-        <w:numPr>
-          <w:ilvl w:val="3"/>
-          <w:numId w:val="2"/>
-        </w:numPr>
-      </w:pPr>
-      <w:r>
-        <w:t xml:space="preserve">25% connected vehicle market penetration </w:t>
-      </w:r>
-      <w:r>
-        <w:t xml:space="preserve">rate </w:t>
-      </w:r>
-      <w:r>
-        <w:t xml:space="preserve">case - </w:t>
-      </w:r>
-      <w:r>
-        <w:t>LA3_2030_025_00010_1232_100_VehComp_6_0.INT</w:t>
-      </w:r>
-    </w:p>
-    <w:p>
-      <w:pPr>
-        <w:pStyle w:val="ListParagraph"/>
-        <w:numPr>
-          <w:ilvl w:val="3"/>
-          <w:numId w:val="2"/>
-        </w:numPr>
-      </w:pPr>
-      <w:r>
-        <w:t xml:space="preserve">100% connected vehicle market penetration </w:t>
-      </w:r>
-      <w:r>
-        <w:t xml:space="preserve">rate </w:t>
-      </w:r>
-      <w:r>
-        <w:t xml:space="preserve">case - </w:t>
-      </w:r>
-      <w:r>
-        <w:t>LA3_2030_100_11100_123_100_VehComp_9_0.INT</w:t>
-      </w:r>
-    </w:p>
-    <w:p>
-      <w:pPr>
-        <w:pStyle w:val="ListParagraph"/>
-        <w:numPr>
-          <w:ilvl w:val="0"/>
-          <w:numId w:val="2"/>
-        </w:numPr>
-      </w:pPr>
-      <w:r>
-        <w:t xml:space="preserve">Users can run each simulation scenario or in batch mode to simulate all scenarios with one command. </w:t>
-      </w:r>
-    </w:p>
-    <w:p>
-      <w:pPr>
-        <w:pStyle w:val="ListParagraph"/>
-        <w:numPr>
-          <w:ilvl w:val="1"/>
-          <w:numId w:val="2"/>
-        </w:numPr>
-      </w:pPr>
-      <w:r>
-        <w:t xml:space="preserve">In order to run each simulation scenario, open </w:t>
-      </w:r>
-      <w:r>
-        <w:t>“</w:t>
-      </w:r>
-      <w:r>
-        <w:t xml:space="preserve">Command Prompt” and change a directory to </w:t>
-      </w:r>
-      <w:r>
-        <w:t>“Eco-CAC simulation files” folder</w:t>
-      </w:r>
-      <w:r>
-        <w:t xml:space="preserve">”. </w:t>
-      </w:r>
-    </w:p>
-    <w:p>
-      <w:pPr>
-        <w:pStyle w:val="ListParagraph"/>
-        <w:numPr>
-          <w:ilvl w:val="2"/>
-          <w:numId w:val="2"/>
-        </w:numPr>
-      </w:pPr>
-      <w:r>
-        <w:t xml:space="preserve">Type “intgrates.exe </w:t>
-      </w:r>
-      <w:r>
-        <w:t>LA3_2019_0_00000_123_025_VehComp_0.INT</w:t>
-      </w:r>
-      <w:r>
-        <w:t>” to run 2019 vehicle composition, no congestion, base case scenarios</w:t>
-      </w:r>
-      <w:r>
-        <w:t xml:space="preserve"> or change </w:t>
-      </w:r>
-      <w:r>
-        <w:t xml:space="preserve">another </w:t>
-      </w:r>
-      <w:r>
-        <w:t>input file</w:t>
-      </w:r>
-      <w:r>
-        <w:t xml:space="preserve">. </w:t>
-      </w:r>
-    </w:p>
-    <w:p>
-      <w:pPr>
-        <w:pStyle w:val="ListParagraph"/>
-        <w:numPr>
-          <w:ilvl w:val="1"/>
-          <w:numId w:val="2"/>
-        </w:numPr>
-      </w:pPr>
-      <w:r>
-        <w:lastRenderedPageBreak/>
-        <w:t>In order to run all scenarios, select and double click “</w:t>
+        <w:t xml:space="preserve">Users can change the order of scenario runs </w:t>
+      </w:r>
+      <w:r>
+        <w:t xml:space="preserve">or </w:t>
+      </w:r>
+      <w:r>
+        <w:t xml:space="preserve">run </w:t>
+      </w:r>
+      <w:r>
+        <w:t xml:space="preserve">a set of selected input files </w:t>
+      </w:r>
+      <w:r>
+        <w:t>by editing “</w:t>
       </w:r>
       <w:r>
         <w:t>Eco_cac_run.bat</w:t>
       </w:r>
       <w:r>
-        <w:t xml:space="preserve">” in </w:t>
-      </w:r>
-      <w:r>
-        <w:t>“Eco-CAC simulation files folder”</w:t>
-      </w:r>
-      <w:r>
-        <w:t>.</w:t>
-      </w:r>
-    </w:p>
-    <w:p>
-      <w:pPr>
-        <w:pStyle w:val="ListParagraph"/>
-        <w:numPr>
-          <w:ilvl w:val="2"/>
-          <w:numId w:val="2"/>
-        </w:numPr>
-      </w:pPr>
-      <w:r>
-        <w:t xml:space="preserve">Users can change the order of scenario runs </w:t>
-      </w:r>
-      <w:r>
-        <w:t xml:space="preserve">or </w:t>
-      </w:r>
-      <w:r>
-        <w:t xml:space="preserve">run </w:t>
-      </w:r>
-      <w:bookmarkStart w:id="0" w:name="_GoBack"/>
-      <w:bookmarkEnd w:id="0"/>
-      <w:r>
-        <w:t xml:space="preserve">a set of selected input files </w:t>
-      </w:r>
-      <w:r>
-        <w:t xml:space="preserve">by editing </w:t>
-      </w:r>
-      <w:r>
-        <w:t>“</w:t>
-      </w:r>
-      <w:r>
-        <w:t>Eco_cac_run.bat</w:t>
-      </w:r>
-      <w:r>
-        <w:t>”</w:t>
-      </w:r>
-      <w:r>
-        <w:t xml:space="preserve"> using any text editor.</w:t>
+        <w:t>” using any text editor.</w:t>
       </w:r>
     </w:p>
     <w:p>
@@ -562,7 +590,7 @@
 </file>
 
 <file path=word/endnotes.xml><?xml version="1.0" encoding="utf-8"?>
-<w:endnotes xmlns:wpc="http://schemas.microsoft.com/office/word/2010/wordprocessingCanvas" xmlns:cx="http://schemas.microsoft.com/office/drawing/2014/chartex" xmlns:cx1="http://schemas.microsoft.com/office/drawing/2015/9/8/chartex" xmlns:mc="http://schemas.openxmlformats.org/markup-compatibility/2006" xmlns:o="urn:schemas-microsoft-com:office:office" xmlns:r="http://schemas.openxmlformats.org/officeDocument/2006/relationships" xmlns:m="http://schemas.openxmlformats.org/officeDocument/2006/math" xmlns:v="urn:schemas-microsoft-com:vml" xmlns:wp14="http://schemas.microsoft.com/office/word/2010/wordprocessingDrawing" xmlns:wp="http://schemas.openxmlformats.org/drawingml/2006/wordprocessingDrawing" xmlns:w10="urn:schemas-microsoft-com:office:word" xmlns:w="http://schemas.openxmlformats.org/wordprocessingml/2006/main" xmlns:w14="http://schemas.microsoft.com/office/word/2010/wordml" xmlns:w15="http://schemas.microsoft.com/office/word/2012/wordml" xmlns:w16se="http://schemas.microsoft.com/office/word/2015/wordml/symex" xmlns:wpg="http://schemas.microsoft.com/office/word/2010/wordprocessingGroup" xmlns:wpi="http://schemas.microsoft.com/office/word/2010/wordprocessingInk" xmlns:wne="http://schemas.microsoft.com/office/word/2006/wordml" xmlns:wps="http://schemas.microsoft.com/office/word/2010/wordprocessingShape" mc:Ignorable="w14 w15 w16se wp14">
+<w:endnotes xmlns:wpc="http://schemas.microsoft.com/office/word/2010/wordprocessingCanvas" xmlns:cx="http://schemas.microsoft.com/office/drawing/2014/chartex" xmlns:cx1="http://schemas.microsoft.com/office/drawing/2015/9/8/chartex" xmlns:cx2="http://schemas.microsoft.com/office/drawing/2015/10/21/chartex" xmlns:cx3="http://schemas.microsoft.com/office/drawing/2016/5/9/chartex" xmlns:cx4="http://schemas.microsoft.com/office/drawing/2016/5/10/chartex" xmlns:cx5="http://schemas.microsoft.com/office/drawing/2016/5/11/chartex" xmlns:cx6="http://schemas.microsoft.com/office/drawing/2016/5/12/chartex" xmlns:cx7="http://schemas.microsoft.com/office/drawing/2016/5/13/chartex" xmlns:cx8="http://schemas.microsoft.com/office/drawing/2016/5/14/chartex" xmlns:mc="http://schemas.openxmlformats.org/markup-compatibility/2006" xmlns:aink="http://schemas.microsoft.com/office/drawing/2016/ink" xmlns:am3d="http://schemas.microsoft.com/office/drawing/2017/model3d" xmlns:o="urn:schemas-microsoft-com:office:office" xmlns:r="http://schemas.openxmlformats.org/officeDocument/2006/relationships" xmlns:m="http://schemas.openxmlformats.org/officeDocument/2006/math" xmlns:v="urn:schemas-microsoft-com:vml" xmlns:wp14="http://schemas.microsoft.com/office/word/2010/wordprocessingDrawing" xmlns:wp="http://schemas.openxmlformats.org/drawingml/2006/wordprocessingDrawing" xmlns:w10="urn:schemas-microsoft-com:office:word" xmlns:w="http://schemas.openxmlformats.org/wordprocessingml/2006/main" xmlns:w14="http://schemas.microsoft.com/office/word/2010/wordml" xmlns:w15="http://schemas.microsoft.com/office/word/2012/wordml" xmlns:w16cex="http://schemas.microsoft.com/office/word/2018/wordml/cex" xmlns:w16cid="http://schemas.microsoft.com/office/word/2016/wordml/cid" xmlns:w16="http://schemas.microsoft.com/office/word/2018/wordml" xmlns:w16sdtdh="http://schemas.microsoft.com/office/word/2020/wordml/sdtdatahash" xmlns:w16se="http://schemas.microsoft.com/office/word/2015/wordml/symex" xmlns:wpg="http://schemas.microsoft.com/office/word/2010/wordprocessingGroup" xmlns:wpi="http://schemas.microsoft.com/office/word/2010/wordprocessingInk" xmlns:wne="http://schemas.microsoft.com/office/word/2006/wordml" xmlns:wps="http://schemas.microsoft.com/office/word/2010/wordprocessingShape" mc:Ignorable="w14 w15 w16se w16cid w16 w16cex w16sdtdh wp14">
   <w:endnote w:type="separator" w:id="-1">
     <w:p>
       <w:pPr>
@@ -587,7 +615,7 @@
 </file>
 
 <file path=word/footnotes.xml><?xml version="1.0" encoding="utf-8"?>
-<w:footnotes xmlns:wpc="http://schemas.microsoft.com/office/word/2010/wordprocessingCanvas" xmlns:cx="http://schemas.microsoft.com/office/drawing/2014/chartex" xmlns:cx1="http://schemas.microsoft.com/office/drawing/2015/9/8/chartex" xmlns:mc="http://schemas.openxmlformats.org/markup-compatibility/2006" xmlns:o="urn:schemas-microsoft-com:office:office" xmlns:r="http://schemas.openxmlformats.org/officeDocument/2006/relationships" xmlns:m="http://schemas.openxmlformats.org/officeDocument/2006/math" xmlns:v="urn:schemas-microsoft-com:vml" xmlns:wp14="http://schemas.microsoft.com/office/word/2010/wordprocessingDrawing" xmlns:wp="http://schemas.openxmlformats.org/drawingml/2006/wordprocessingDrawing" xmlns:w10="urn:schemas-microsoft-com:office:word" xmlns:w="http://schemas.openxmlformats.org/wordprocessingml/2006/main" xmlns:w14="http://schemas.microsoft.com/office/word/2010/wordml" xmlns:w15="http://schemas.microsoft.com/office/word/2012/wordml" xmlns:w16se="http://schemas.microsoft.com/office/word/2015/wordml/symex" xmlns:wpg="http://schemas.microsoft.com/office/word/2010/wordprocessingGroup" xmlns:wpi="http://schemas.microsoft.com/office/word/2010/wordprocessingInk" xmlns:wne="http://schemas.microsoft.com/office/word/2006/wordml" xmlns:wps="http://schemas.microsoft.com/office/word/2010/wordprocessingShape" mc:Ignorable="w14 w15 w16se wp14">
+<w:footnotes xmlns:wpc="http://schemas.microsoft.com/office/word/2010/wordprocessingCanvas" xmlns:cx="http://schemas.microsoft.com/office/drawing/2014/chartex" xmlns:cx1="http://schemas.microsoft.com/office/drawing/2015/9/8/chartex" xmlns:cx2="http://schemas.microsoft.com/office/drawing/2015/10/21/chartex" xmlns:cx3="http://schemas.microsoft.com/office/drawing/2016/5/9/chartex" xmlns:cx4="http://schemas.microsoft.com/office/drawing/2016/5/10/chartex" xmlns:cx5="http://schemas.microsoft.com/office/drawing/2016/5/11/chartex" xmlns:cx6="http://schemas.microsoft.com/office/drawing/2016/5/12/chartex" xmlns:cx7="http://schemas.microsoft.com/office/drawing/2016/5/13/chartex" xmlns:cx8="http://schemas.microsoft.com/office/drawing/2016/5/14/chartex" xmlns:mc="http://schemas.openxmlformats.org/markup-compatibility/2006" xmlns:aink="http://schemas.microsoft.com/office/drawing/2016/ink" xmlns:am3d="http://schemas.microsoft.com/office/drawing/2017/model3d" xmlns:o="urn:schemas-microsoft-com:office:office" xmlns:r="http://schemas.openxmlformats.org/officeDocument/2006/relationships" xmlns:m="http://schemas.openxmlformats.org/officeDocument/2006/math" xmlns:v="urn:schemas-microsoft-com:vml" xmlns:wp14="http://schemas.microsoft.com/office/word/2010/wordprocessingDrawing" xmlns:wp="http://schemas.openxmlformats.org/drawingml/2006/wordprocessingDrawing" xmlns:w10="urn:schemas-microsoft-com:office:word" xmlns:w="http://schemas.openxmlformats.org/wordprocessingml/2006/main" xmlns:w14="http://schemas.microsoft.com/office/word/2010/wordml" xmlns:w15="http://schemas.microsoft.com/office/word/2012/wordml" xmlns:w16cex="http://schemas.microsoft.com/office/word/2018/wordml/cex" xmlns:w16cid="http://schemas.microsoft.com/office/word/2016/wordml/cid" xmlns:w16="http://schemas.microsoft.com/office/word/2018/wordml" xmlns:w16sdtdh="http://schemas.microsoft.com/office/word/2020/wordml/sdtdatahash" xmlns:w16se="http://schemas.microsoft.com/office/word/2015/wordml/symex" xmlns:wpg="http://schemas.microsoft.com/office/word/2010/wordprocessingGroup" xmlns:wpi="http://schemas.microsoft.com/office/word/2010/wordprocessingInk" xmlns:wne="http://schemas.microsoft.com/office/word/2006/wordml" xmlns:wps="http://schemas.microsoft.com/office/word/2010/wordprocessingShape" mc:Ignorable="w14 w15 w16se w16cid w16 w16cex w16sdtdh wp14">
   <w:footnote w:type="separator" w:id="-1">
     <w:p>
       <w:pPr>
@@ -612,7 +640,7 @@
 </file>
 
 <file path=word/numbering.xml><?xml version="1.0" encoding="utf-8"?>
-<w:numbering xmlns:wpc="http://schemas.microsoft.com/office/word/2010/wordprocessingCanvas" xmlns:cx="http://schemas.microsoft.com/office/drawing/2014/chartex" xmlns:cx1="http://schemas.microsoft.com/office/drawing/2015/9/8/chartex" xmlns:mc="http://schemas.openxmlformats.org/markup-compatibility/2006" xmlns:o="urn:schemas-microsoft-com:office:office" xmlns:r="http://schemas.openxmlformats.org/officeDocument/2006/relationships" xmlns:m="http://schemas.openxmlformats.org/officeDocument/2006/math" xmlns:v="urn:schemas-microsoft-com:vml" xmlns:wp14="http://schemas.microsoft.com/office/word/2010/wordprocessingDrawing" xmlns:wp="http://schemas.openxmlformats.org/drawingml/2006/wordprocessingDrawing" xmlns:w10="urn:schemas-microsoft-com:office:word" xmlns:w="http://schemas.openxmlformats.org/wordprocessingml/2006/main" xmlns:w14="http://schemas.microsoft.com/office/word/2010/wordml" xmlns:w15="http://schemas.microsoft.com/office/word/2012/wordml" xmlns:w16se="http://schemas.microsoft.com/office/word/2015/wordml/symex" xmlns:wpg="http://schemas.microsoft.com/office/word/2010/wordprocessingGroup" xmlns:wpi="http://schemas.microsoft.com/office/word/2010/wordprocessingInk" xmlns:wne="http://schemas.microsoft.com/office/word/2006/wordml" xmlns:wps="http://schemas.microsoft.com/office/word/2010/wordprocessingShape" mc:Ignorable="w14 w15 w16se wp14">
+<w:numbering xmlns:wpc="http://schemas.microsoft.com/office/word/2010/wordprocessingCanvas" xmlns:cx="http://schemas.microsoft.com/office/drawing/2014/chartex" xmlns:cx1="http://schemas.microsoft.com/office/drawing/2015/9/8/chartex" xmlns:cx2="http://schemas.microsoft.com/office/drawing/2015/10/21/chartex" xmlns:cx3="http://schemas.microsoft.com/office/drawing/2016/5/9/chartex" xmlns:cx4="http://schemas.microsoft.com/office/drawing/2016/5/10/chartex" xmlns:cx5="http://schemas.microsoft.com/office/drawing/2016/5/11/chartex" xmlns:cx6="http://schemas.microsoft.com/office/drawing/2016/5/12/chartex" xmlns:cx7="http://schemas.microsoft.com/office/drawing/2016/5/13/chartex" xmlns:cx8="http://schemas.microsoft.com/office/drawing/2016/5/14/chartex" xmlns:mc="http://schemas.openxmlformats.org/markup-compatibility/2006" xmlns:aink="http://schemas.microsoft.com/office/drawing/2016/ink" xmlns:am3d="http://schemas.microsoft.com/office/drawing/2017/model3d" xmlns:o="urn:schemas-microsoft-com:office:office" xmlns:r="http://schemas.openxmlformats.org/officeDocument/2006/relationships" xmlns:m="http://schemas.openxmlformats.org/officeDocument/2006/math" xmlns:v="urn:schemas-microsoft-com:vml" xmlns:wp14="http://schemas.microsoft.com/office/word/2010/wordprocessingDrawing" xmlns:wp="http://schemas.openxmlformats.org/drawingml/2006/wordprocessingDrawing" xmlns:w10="urn:schemas-microsoft-com:office:word" xmlns:w="http://schemas.openxmlformats.org/wordprocessingml/2006/main" xmlns:w14="http://schemas.microsoft.com/office/word/2010/wordml" xmlns:w15="http://schemas.microsoft.com/office/word/2012/wordml" xmlns:w16cex="http://schemas.microsoft.com/office/word/2018/wordml/cex" xmlns:w16cid="http://schemas.microsoft.com/office/word/2016/wordml/cid" xmlns:w16="http://schemas.microsoft.com/office/word/2018/wordml" xmlns:w16sdtdh="http://schemas.microsoft.com/office/word/2020/wordml/sdtdatahash" xmlns:w16se="http://schemas.microsoft.com/office/word/2015/wordml/symex" xmlns:wpg="http://schemas.microsoft.com/office/word/2010/wordprocessingGroup" xmlns:wpi="http://schemas.microsoft.com/office/word/2010/wordprocessingInk" xmlns:wne="http://schemas.microsoft.com/office/word/2006/wordml" xmlns:wps="http://schemas.microsoft.com/office/word/2010/wordprocessingShape" mc:Ignorable="w14 w15 w16se w16cid w16 w16cex w16sdtdh wp14">
   <w:abstractNum w:abstractNumId="0" w15:restartNumberingAfterBreak="0">
     <w:nsid w:val="1E79527A"/>
     <w:multiLevelType w:val="hybridMultilevel"/>
@@ -801,7 +829,7 @@
 </file>
 
 <file path=word/styles.xml><?xml version="1.0" encoding="utf-8"?>
-<w:styles xmlns:mc="http://schemas.openxmlformats.org/markup-compatibility/2006" xmlns:r="http://schemas.openxmlformats.org/officeDocument/2006/relationships" xmlns:w="http://schemas.openxmlformats.org/wordprocessingml/2006/main" xmlns:w14="http://schemas.microsoft.com/office/word/2010/wordml" xmlns:w15="http://schemas.microsoft.com/office/word/2012/wordml" xmlns:w16se="http://schemas.microsoft.com/office/word/2015/wordml/symex" mc:Ignorable="w14 w15 w16se">
+<w:styles xmlns:mc="http://schemas.openxmlformats.org/markup-compatibility/2006" xmlns:r="http://schemas.openxmlformats.org/officeDocument/2006/relationships" xmlns:w="http://schemas.openxmlformats.org/wordprocessingml/2006/main" xmlns:w14="http://schemas.microsoft.com/office/word/2010/wordml" xmlns:w15="http://schemas.microsoft.com/office/word/2012/wordml" xmlns:w16cex="http://schemas.microsoft.com/office/word/2018/wordml/cex" xmlns:w16cid="http://schemas.microsoft.com/office/word/2016/wordml/cid" xmlns:w16="http://schemas.microsoft.com/office/word/2018/wordml" xmlns:w16sdtdh="http://schemas.microsoft.com/office/word/2020/wordml/sdtdatahash" xmlns:w16se="http://schemas.microsoft.com/office/word/2015/wordml/symex" mc:Ignorable="w14 w15 w16se w16cid w16 w16cex w16sdtdh">
   <w:docDefaults>
     <w:rPrDefault>
       <w:rPr>
@@ -817,7 +845,7 @@
       </w:pPr>
     </w:pPrDefault>
   </w:docDefaults>
-  <w:latentStyles w:defLockedState="0" w:defUIPriority="99" w:defSemiHidden="0" w:defUnhideWhenUsed="0" w:defQFormat="0" w:count="371">
+  <w:latentStyles w:defLockedState="0" w:defUIPriority="99" w:defSemiHidden="0" w:defUnhideWhenUsed="0" w:defQFormat="0" w:count="376">
     <w:lsdException w:name="Normal" w:uiPriority="0" w:qFormat="1"/>
     <w:lsdException w:name="heading 1" w:uiPriority="9" w:qFormat="1"/>
     <w:lsdException w:name="heading 2" w:semiHidden="1" w:uiPriority="9" w:unhideWhenUsed="1" w:qFormat="1"/>
@@ -923,7 +951,6 @@
     <w:lsdException w:name="HTML Sample" w:semiHidden="1" w:unhideWhenUsed="1"/>
     <w:lsdException w:name="HTML Typewriter" w:semiHidden="1" w:unhideWhenUsed="1"/>
     <w:lsdException w:name="HTML Variable" w:semiHidden="1" w:unhideWhenUsed="1"/>
-    <w:lsdException w:name="Normal Table" w:semiHidden="1" w:unhideWhenUsed="1"/>
     <w:lsdException w:name="annotation subject" w:semiHidden="1" w:unhideWhenUsed="1"/>
     <w:lsdException w:name="No List" w:semiHidden="1" w:unhideWhenUsed="1"/>
     <w:lsdException w:name="Outline List 1" w:semiHidden="1" w:unhideWhenUsed="1"/>
@@ -966,11 +993,8 @@
     <w:lsdException w:name="Table Contemporary" w:semiHidden="1" w:unhideWhenUsed="1"/>
     <w:lsdException w:name="Table Elegant" w:semiHidden="1" w:unhideWhenUsed="1"/>
     <w:lsdException w:name="Table Professional" w:semiHidden="1" w:unhideWhenUsed="1"/>
-    <w:lsdException w:name="Table Subtle 1" w:semiHidden="1" w:unhideWhenUsed="1"/>
     <w:lsdException w:name="Table Subtle 2" w:semiHidden="1" w:unhideWhenUsed="1"/>
     <w:lsdException w:name="Table Web 1" w:semiHidden="1" w:unhideWhenUsed="1"/>
-    <w:lsdException w:name="Table Web 2" w:semiHidden="1" w:unhideWhenUsed="1"/>
-    <w:lsdException w:name="Table Web 3" w:semiHidden="1" w:unhideWhenUsed="1"/>
     <w:lsdException w:name="Balloon Text" w:semiHidden="1" w:unhideWhenUsed="1"/>
     <w:lsdException w:name="Table Grid" w:uiPriority="39"/>
     <w:lsdException w:name="Table Theme" w:semiHidden="1" w:unhideWhenUsed="1"/>
@@ -1189,6 +1213,11 @@
     <w:lsdException w:name="List Table 5 Dark Accent 6" w:uiPriority="50"/>
     <w:lsdException w:name="List Table 6 Colorful Accent 6" w:uiPriority="51"/>
     <w:lsdException w:name="List Table 7 Colorful Accent 6" w:uiPriority="52"/>
+    <w:lsdException w:name="Mention" w:semiHidden="1" w:unhideWhenUsed="1"/>
+    <w:lsdException w:name="Smart Hyperlink" w:semiHidden="1" w:unhideWhenUsed="1"/>
+    <w:lsdException w:name="Hashtag" w:semiHidden="1" w:unhideWhenUsed="1"/>
+    <w:lsdException w:name="Unresolved Mention" w:semiHidden="1" w:unhideWhenUsed="1"/>
+    <w:lsdException w:name="Smart Link" w:semiHidden="1" w:unhideWhenUsed="1"/>
   </w:latentStyles>
   <w:style w:type="paragraph" w:default="1" w:styleId="Normal">
     <w:name w:val="Normal"/>

</xml_diff>